<commit_message>
Use case description 수정.
1.을 None으로 바꾸고 부차사항 수정함.
</commit_message>
<xml_diff>
--- a/Use case descriptions.docx
+++ b/Use case descriptions.docx
@@ -128,15 +128,15 @@
                 <w:sz w:val="20"/>
                 <w:szCs w:val="21"/>
               </w:rPr>
-              <w:t xml:space="preserve">1. 회원 가입 </w:t>
-            </w:r>
-            <w:r>
-              <w:rPr>
-                <w:rFonts w:hint="eastAsia"/>
-                <w:sz w:val="20"/>
-                <w:szCs w:val="21"/>
-              </w:rPr>
-              <w:t>선택</w:t>
+              <w:t xml:space="preserve">1. </w:t>
+            </w:r>
+            <w:r>
+              <w:rPr>
+                <w:rFonts w:hint="eastAsia"/>
+                <w:sz w:val="20"/>
+                <w:szCs w:val="21"/>
+              </w:rPr>
+              <w:t>None</w:t>
             </w:r>
           </w:p>
         </w:tc>
@@ -385,31 +385,15 @@
                 <w:sz w:val="20"/>
                 <w:szCs w:val="21"/>
               </w:rPr>
-              <w:t xml:space="preserve">1. 회원 </w:t>
-            </w:r>
-            <w:r>
-              <w:rPr>
-                <w:rFonts w:hint="eastAsia"/>
-                <w:sz w:val="20"/>
-                <w:szCs w:val="21"/>
-              </w:rPr>
-              <w:t>탈퇴</w:t>
-            </w:r>
-            <w:r>
-              <w:rPr>
-                <w:rFonts w:hint="eastAsia"/>
-                <w:sz w:val="20"/>
-                <w:szCs w:val="21"/>
-              </w:rPr>
-              <w:t xml:space="preserve"> </w:t>
-            </w:r>
-            <w:r>
-              <w:rPr>
-                <w:rFonts w:hint="eastAsia"/>
-                <w:sz w:val="20"/>
-                <w:szCs w:val="21"/>
-              </w:rPr>
-              <w:t>선택</w:t>
+              <w:t xml:space="preserve">1. </w:t>
+            </w:r>
+            <w:r>
+              <w:rPr>
+                <w:rFonts w:hint="eastAsia"/>
+                <w:sz w:val="20"/>
+                <w:szCs w:val="21"/>
+              </w:rPr>
+              <w:t>None</w:t>
             </w:r>
           </w:p>
         </w:tc>
@@ -506,6 +490,7 @@
     <w:p>
       <w:pPr>
         <w:rPr>
+          <w:rFonts w:hint="eastAsia"/>
           <w:b/>
           <w:bCs/>
         </w:rPr>
@@ -628,7 +613,7 @@
                 <w:sz w:val="20"/>
                 <w:szCs w:val="21"/>
               </w:rPr>
-              <w:t>ID/PW 입력, 로그인 선택</w:t>
+              <w:t>None</w:t>
             </w:r>
           </w:p>
         </w:tc>
@@ -643,6 +628,7 @@
           <w:p>
             <w:pPr>
               <w:rPr>
+                <w:rFonts w:hint="eastAsia"/>
                 <w:sz w:val="20"/>
                 <w:szCs w:val="21"/>
               </w:rPr>
@@ -654,6 +640,69 @@
                 <w:szCs w:val="21"/>
               </w:rPr>
               <w:t xml:space="preserve">2. </w:t>
+            </w:r>
+            <w:r>
+              <w:rPr>
+                <w:rFonts w:hint="eastAsia"/>
+                <w:sz w:val="20"/>
+                <w:szCs w:val="21"/>
+              </w:rPr>
+              <w:t>ID/PW 입력 창 표시</w:t>
+            </w:r>
+          </w:p>
+        </w:tc>
+      </w:tr>
+      <w:tr>
+        <w:tc>
+          <w:tcPr>
+            <w:tcW w:w="4536" w:type="dxa"/>
+            <w:shd w:val="clear" w:color="auto" w:fill="DEEAF6" w:themeFill="accent5" w:themeFillTint="33"/>
+          </w:tcPr>
+          <w:p>
+            <w:pPr>
+              <w:rPr>
+                <w:rFonts w:hint="eastAsia"/>
+                <w:sz w:val="20"/>
+                <w:szCs w:val="21"/>
+              </w:rPr>
+            </w:pPr>
+            <w:r>
+              <w:rPr>
+                <w:rFonts w:hint="eastAsia"/>
+                <w:sz w:val="20"/>
+                <w:szCs w:val="21"/>
+              </w:rPr>
+              <w:t>3. ID/PW 입력</w:t>
+            </w:r>
+            <w:r>
+              <w:rPr>
+                <w:rFonts w:hint="eastAsia"/>
+                <w:sz w:val="20"/>
+                <w:szCs w:val="21"/>
+              </w:rPr>
+              <w:t>, 로그인 선택</w:t>
+            </w:r>
+          </w:p>
+        </w:tc>
+        <w:tc>
+          <w:tcPr>
+            <w:tcW w:w="4395" w:type="dxa"/>
+            <w:shd w:val="clear" w:color="auto" w:fill="DEEAF6" w:themeFill="accent5" w:themeFillTint="33"/>
+          </w:tcPr>
+          <w:p>
+            <w:pPr>
+              <w:rPr>
+                <w:sz w:val="20"/>
+                <w:szCs w:val="21"/>
+              </w:rPr>
+            </w:pPr>
+            <w:r>
+              <w:rPr>
+                <w:rFonts w:hint="eastAsia"/>
+                <w:sz w:val="20"/>
+                <w:szCs w:val="21"/>
+              </w:rPr>
+              <w:t xml:space="preserve">4. </w:t>
             </w:r>
             <w:r>
               <w:rPr>
@@ -793,7 +842,7 @@
                 <w:sz w:val="20"/>
                 <w:szCs w:val="21"/>
               </w:rPr>
-              <w:t>로그아웃 선택</w:t>
+              <w:t>None</w:t>
             </w:r>
           </w:p>
         </w:tc>
@@ -1088,7 +1137,6 @@
     <w:p>
       <w:pPr>
         <w:rPr>
-          <w:rFonts w:hint="eastAsia"/>
           <w:b/>
           <w:bCs/>
         </w:rPr>
@@ -1107,7 +1155,6 @@
           <w:b/>
           <w:bCs/>
         </w:rPr>
-        <w:lastRenderedPageBreak/>
         <w:t xml:space="preserve">- </w:t>
       </w:r>
       <w:r>
@@ -1220,7 +1267,7 @@
                 <w:sz w:val="20"/>
                 <w:szCs w:val="21"/>
               </w:rPr>
-              <w:t>대여소 등록 선택</w:t>
+              <w:t>None</w:t>
             </w:r>
           </w:p>
         </w:tc>
@@ -2118,7 +2165,7 @@
   <w:style w:type="paragraph" w:default="1" w:styleId="a">
     <w:name w:val="Normal"/>
     <w:qFormat/>
-    <w:rsid w:val="00487411"/>
+    <w:rsid w:val="00AB17BB"/>
     <w:pPr>
       <w:widowControl w:val="0"/>
       <w:wordWrap w:val="0"/>
@@ -2326,7 +2373,6 @@
   <w:style w:type="character" w:default="1" w:styleId="a0">
     <w:name w:val="Default Paragraph Font"/>
     <w:uiPriority w:val="1"/>
-    <w:semiHidden/>
     <w:unhideWhenUsed/>
   </w:style>
   <w:style w:type="table" w:default="1" w:styleId="a1">

</xml_diff>